<commit_message>
Added Sender styling to letter/statement template.mp4.
</commit_message>
<xml_diff>
--- a/statement.docx
+++ b/statement.docx
@@ -202,21 +202,10 @@
         <w:rPr>
           <w:rStyle w:val="VerbatimChar"/>
         </w:rPr>
-        <w:t xml:space="preserve"> Verbatim </w:t>
-      </w:r>
-      <w:proofErr w:type="gramStart"/>
-      <w:r>
-        <w:rPr>
-          <w:rStyle w:val="VerbatimChar"/>
-        </w:rPr>
-        <w:t xml:space="preserve">Char </w:t>
-      </w:r>
-      <w:r>
-        <w:t xml:space="preserve"> .</w:t>
-      </w:r>
-      <w:proofErr w:type="gramEnd"/>
-      <w:r>
-        <w:t xml:space="preserve">    </w:t>
+        <w:t xml:space="preserve"> Verbatim Char </w:t>
+      </w:r>
+      <w:r>
+        <w:t xml:space="preserve"> .    </w:t>
       </w:r>
       <w:hyperlink r:id="rId8">
         <w:r>
@@ -377,6 +366,16 @@
       <w:r>
         <w:t xml:space="preserve"> Definition </w:t>
       </w:r>
+    </w:p>
+    <w:p>
+      <w:pPr>
+        <w:pStyle w:val="Definition"/>
+      </w:pPr>
+    </w:p>
+    <w:p>
+      <w:pPr>
+        <w:pStyle w:val="Sender"/>
+      </w:pPr>
     </w:p>
     <w:sectPr>
       <w:headerReference w:type="even" r:id="rId9"/>
@@ -682,7 +681,7 @@
       <w:rPr>
         <w:noProof/>
       </w:rPr>
-      <w:t>26 January 2023</w:t>
+      <w:t>24 February 2023</w:t>
     </w:r>
     <w:r>
       <w:fldChar w:fldCharType="end"/>
@@ -727,7 +726,7 @@
   <w:abstractNum w:abstractNumId="0" w15:restartNumberingAfterBreak="0">
     <w:nsid w:val="FFFFFF7C"/>
     <w:multiLevelType w:val="singleLevel"/>
-    <w:tmpl w:val="7E7CC466"/>
+    <w:tmpl w:val="D2F49386"/>
     <w:lvl w:ilvl="0">
       <w:start w:val="1"/>
       <w:numFmt w:val="decimal"/>
@@ -744,7 +743,7 @@
   <w:abstractNum w:abstractNumId="1" w15:restartNumberingAfterBreak="0">
     <w:nsid w:val="FFFFFF7D"/>
     <w:multiLevelType w:val="singleLevel"/>
-    <w:tmpl w:val="0B5E8DBA"/>
+    <w:tmpl w:val="B32635A2"/>
     <w:lvl w:ilvl="0">
       <w:start w:val="1"/>
       <w:numFmt w:val="decimal"/>
@@ -761,7 +760,7 @@
   <w:abstractNum w:abstractNumId="2" w15:restartNumberingAfterBreak="0">
     <w:nsid w:val="FFFFFF7E"/>
     <w:multiLevelType w:val="singleLevel"/>
-    <w:tmpl w:val="0E287926"/>
+    <w:tmpl w:val="41CE0B08"/>
     <w:lvl w:ilvl="0">
       <w:start w:val="1"/>
       <w:numFmt w:val="decimal"/>
@@ -778,7 +777,7 @@
   <w:abstractNum w:abstractNumId="3" w15:restartNumberingAfterBreak="0">
     <w:nsid w:val="FFFFFF7F"/>
     <w:multiLevelType w:val="singleLevel"/>
-    <w:tmpl w:val="2B4EC18E"/>
+    <w:tmpl w:val="5B36BEAC"/>
     <w:lvl w:ilvl="0">
       <w:start w:val="1"/>
       <w:numFmt w:val="decimal"/>
@@ -795,7 +794,7 @@
   <w:abstractNum w:abstractNumId="4" w15:restartNumberingAfterBreak="0">
     <w:nsid w:val="FFFFFF80"/>
     <w:multiLevelType w:val="singleLevel"/>
-    <w:tmpl w:val="73AC0F18"/>
+    <w:tmpl w:val="0214162A"/>
     <w:lvl w:ilvl="0">
       <w:start w:val="1"/>
       <w:numFmt w:val="bullet"/>
@@ -815,7 +814,7 @@
   <w:abstractNum w:abstractNumId="5" w15:restartNumberingAfterBreak="0">
     <w:nsid w:val="FFFFFF81"/>
     <w:multiLevelType w:val="singleLevel"/>
-    <w:tmpl w:val="C83EAE68"/>
+    <w:tmpl w:val="02945E8E"/>
     <w:lvl w:ilvl="0">
       <w:start w:val="1"/>
       <w:numFmt w:val="bullet"/>
@@ -835,7 +834,7 @@
   <w:abstractNum w:abstractNumId="6" w15:restartNumberingAfterBreak="0">
     <w:nsid w:val="FFFFFF82"/>
     <w:multiLevelType w:val="singleLevel"/>
-    <w:tmpl w:val="768437D8"/>
+    <w:tmpl w:val="69488BC8"/>
     <w:lvl w:ilvl="0">
       <w:start w:val="1"/>
       <w:numFmt w:val="bullet"/>
@@ -855,7 +854,7 @@
   <w:abstractNum w:abstractNumId="7" w15:restartNumberingAfterBreak="0">
     <w:nsid w:val="FFFFFF83"/>
     <w:multiLevelType w:val="singleLevel"/>
-    <w:tmpl w:val="D63C5B56"/>
+    <w:tmpl w:val="CD7825FA"/>
     <w:lvl w:ilvl="0">
       <w:start w:val="1"/>
       <w:numFmt w:val="bullet"/>
@@ -875,7 +874,7 @@
   <w:abstractNum w:abstractNumId="8" w15:restartNumberingAfterBreak="0">
     <w:nsid w:val="FFFFFF88"/>
     <w:multiLevelType w:val="singleLevel"/>
-    <w:tmpl w:val="7E9CB31E"/>
+    <w:tmpl w:val="CB4E177C"/>
     <w:lvl w:ilvl="0">
       <w:start w:val="1"/>
       <w:numFmt w:val="decimal"/>
@@ -892,7 +891,7 @@
   <w:abstractNum w:abstractNumId="9" w15:restartNumberingAfterBreak="0">
     <w:nsid w:val="FFFFFF89"/>
     <w:multiLevelType w:val="singleLevel"/>
-    <w:tmpl w:val="12CC746C"/>
+    <w:tmpl w:val="606A3440"/>
     <w:lvl w:ilvl="0">
       <w:start w:val="1"/>
       <w:numFmt w:val="bullet"/>
@@ -1972,6 +1971,46 @@
     <w:rPr>
       <w:vanish/>
       <w:color w:val="808080"/>
+    </w:rPr>
+  </w:style>
+  <w:style w:type="paragraph" w:customStyle="1" w:styleId="Sender">
+    <w:name w:val="Sender"/>
+    <w:basedOn w:val="BodyText"/>
+    <w:link w:val="SenderChar"/>
+    <w:qFormat/>
+    <w:rsid w:val="00692B44"/>
+    <w:pPr>
+      <w:contextualSpacing/>
+      <w:jc w:val="right"/>
+    </w:pPr>
+  </w:style>
+  <w:style w:type="paragraph" w:styleId="Signature">
+    <w:name w:val="Signature"/>
+    <w:basedOn w:val="Normal"/>
+    <w:link w:val="SignatureChar"/>
+    <w:unhideWhenUsed/>
+    <w:rsid w:val="00692B44"/>
+    <w:pPr>
+      <w:spacing w:after="0"/>
+      <w:ind w:left="4320"/>
+    </w:pPr>
+  </w:style>
+  <w:style w:type="character" w:customStyle="1" w:styleId="SenderChar">
+    <w:name w:val="Sender Char"/>
+    <w:basedOn w:val="BodyTextChar"/>
+    <w:link w:val="Sender"/>
+    <w:rsid w:val="00692B44"/>
+    <w:rPr>
+      <w:rFonts w:ascii="Times New Roman" w:hAnsi="Times New Roman"/>
+    </w:rPr>
+  </w:style>
+  <w:style w:type="character" w:customStyle="1" w:styleId="SignatureChar">
+    <w:name w:val="Signature Char"/>
+    <w:basedOn w:val="DefaultParagraphFont"/>
+    <w:link w:val="Signature"/>
+    <w:rsid w:val="00692B44"/>
+    <w:rPr>
+      <w:rFonts w:ascii="Times New Roman" w:hAnsi="Times New Roman"/>
     </w:rPr>
   </w:style>
 </w:styles>

</xml_diff>